<commit_message>
Code cleanup, various fixies and updated tests
</commit_message>
<xml_diff>
--- a/Documentation/Test Case Execution Report.docx
+++ b/Documentation/Test Case Execution Report.docx
@@ -1,6 +1,6 @@
 
 <file path=word/document.xml><?xml version="1.0" encoding="utf-8"?>
-<w:document xmlns:wpc="http://schemas.microsoft.com/office/word/2010/wordprocessingCanvas" xmlns:cx="http://schemas.microsoft.com/office/drawing/2014/chartex" xmlns:cx1="http://schemas.microsoft.com/office/drawing/2015/9/8/chartex" xmlns:cx2="http://schemas.microsoft.com/office/drawing/2015/10/21/chartex" xmlns:cx3="http://schemas.microsoft.com/office/drawing/2016/5/9/chartex" xmlns:cx4="http://schemas.microsoft.com/office/drawing/2016/5/10/chartex" xmlns:cx5="http://schemas.microsoft.com/office/drawing/2016/5/11/chartex" xmlns:cx6="http://schemas.microsoft.com/office/drawing/2016/5/12/chartex" xmlns:cx7="http://schemas.microsoft.com/office/drawing/2016/5/13/chartex" xmlns:cx8="http://schemas.microsoft.com/office/drawing/2016/5/14/chartex" xmlns:mc="http://schemas.openxmlformats.org/markup-compatibility/2006" xmlns:aink="http://schemas.microsoft.com/office/drawing/2016/ink" xmlns:am3d="http://schemas.microsoft.com/office/drawing/2017/model3d" xmlns:o="urn:schemas-microsoft-com:office:office" xmlns:oel="http://schemas.microsoft.com/office/2019/extlst" xmlns:r="http://schemas.openxmlformats.org/officeDocument/2006/relationships" xmlns:m="http://schemas.openxmlformats.org/officeDocument/2006/math" xmlns:v="urn:schemas-microsoft-com:vml" xmlns:wp14="http://schemas.microsoft.com/office/word/2010/wordprocessingDrawing" xmlns:wp="http://schemas.openxmlformats.org/drawingml/2006/wordprocessingDrawing" xmlns:w10="urn:schemas-microsoft-com:office:word" xmlns:w="http://schemas.openxmlformats.org/wordprocessingml/2006/main" xmlns:w14="http://schemas.microsoft.com/office/word/2010/wordml" xmlns:w15="http://schemas.microsoft.com/office/word/2012/wordml" xmlns:w16cex="http://schemas.microsoft.com/office/word/2018/wordml/cex" xmlns:w16cid="http://schemas.microsoft.com/office/word/2016/wordml/cid" xmlns:w16="http://schemas.microsoft.com/office/word/2018/wordml" xmlns:w16sdtdh="http://schemas.microsoft.com/office/word/2020/wordml/sdtdatahash" xmlns:w16se="http://schemas.microsoft.com/office/word/2015/wordml/symex" xmlns:wpg="http://schemas.microsoft.com/office/word/2010/wordprocessingGroup" xmlns:wpi="http://schemas.microsoft.com/office/word/2010/wordprocessingInk" xmlns:wne="http://schemas.microsoft.com/office/word/2006/wordml" xmlns:wps="http://schemas.microsoft.com/office/word/2010/wordprocessingShape" mc:Ignorable="w14 w15 w16se w16cid w16 w16cex w16sdtdh wp14">
+<w:document xmlns:wpc="http://schemas.microsoft.com/office/word/2010/wordprocessingCanvas" xmlns:cx="http://schemas.microsoft.com/office/drawing/2014/chartex" xmlns:cx1="http://schemas.microsoft.com/office/drawing/2015/9/8/chartex" xmlns:cx2="http://schemas.microsoft.com/office/drawing/2015/10/21/chartex" xmlns:cx3="http://schemas.microsoft.com/office/drawing/2016/5/9/chartex" xmlns:cx4="http://schemas.microsoft.com/office/drawing/2016/5/10/chartex" xmlns:cx5="http://schemas.microsoft.com/office/drawing/2016/5/11/chartex" xmlns:cx6="http://schemas.microsoft.com/office/drawing/2016/5/12/chartex" xmlns:cx7="http://schemas.microsoft.com/office/drawing/2016/5/13/chartex" xmlns:cx8="http://schemas.microsoft.com/office/drawing/2016/5/14/chartex" xmlns:mc="http://schemas.openxmlformats.org/markup-compatibility/2006" xmlns:aink="http://schemas.microsoft.com/office/drawing/2016/ink" xmlns:am3d="http://schemas.microsoft.com/office/drawing/2017/model3d" xmlns:o="urn:schemas-microsoft-com:office:office" xmlns:oel="http://schemas.microsoft.com/office/2019/extlst" xmlns:r="http://schemas.openxmlformats.org/officeDocument/2006/relationships" xmlns:m="http://schemas.openxmlformats.org/officeDocument/2006/math" xmlns:v="urn:schemas-microsoft-com:vml" xmlns:wp14="http://schemas.microsoft.com/office/word/2010/wordprocessingDrawing" xmlns:wp="http://schemas.openxmlformats.org/drawingml/2006/wordprocessingDrawing" xmlns:w10="urn:schemas-microsoft-com:office:word" xmlns:w="http://schemas.openxmlformats.org/wordprocessingml/2006/main" xmlns:w14="http://schemas.microsoft.com/office/word/2010/wordml" xmlns:w15="http://schemas.microsoft.com/office/word/2012/wordml" xmlns:w16cex="http://schemas.microsoft.com/office/word/2018/wordml/cex" xmlns:w16cid="http://schemas.microsoft.com/office/word/2016/wordml/cid" xmlns:w16="http://schemas.microsoft.com/office/word/2018/wordml" xmlns:w16du="http://schemas.microsoft.com/office/word/2023/wordml/word16du" xmlns:w16sdtdh="http://schemas.microsoft.com/office/word/2020/wordml/sdtdatahash" xmlns:w16sdtfl="http://schemas.microsoft.com/office/word/2024/wordml/sdtformatlock" xmlns:w16se="http://schemas.microsoft.com/office/word/2015/wordml/symex" xmlns:wpg="http://schemas.microsoft.com/office/word/2010/wordprocessingGroup" xmlns:wpi="http://schemas.microsoft.com/office/word/2010/wordprocessingInk" xmlns:wne="http://schemas.microsoft.com/office/word/2006/wordml" xmlns:wps="http://schemas.microsoft.com/office/word/2010/wordprocessingShape" mc:Ignorable="w14 w15 w16se w16cid w16 w16cex w16sdtdh w16sdtfl w16du wp14">
   <w:body>
     <w:p>
       <w:pPr>
@@ -2861,386 +2861,6 @@
     <w:p/>
     <w:p>
       <w:pPr>
-        <w:pStyle w:val="Titolo"/>
-      </w:pPr>
-    </w:p>
-    <w:p>
-      <w:pPr>
-        <w:pStyle w:val="Titolo"/>
-      </w:pPr>
-      <w:r>
-        <w:lastRenderedPageBreak/>
-        <w:t>TC 2.1</w:t>
-      </w:r>
-    </w:p>
-    <w:tbl>
-      <w:tblPr>
-        <w:tblStyle w:val="Grigliatabella"/>
-        <w:tblW w:w="9777" w:type="dxa"/>
-        <w:tblLook w:val="04A0" w:firstRow="1" w:lastRow="0" w:firstColumn="1" w:lastColumn="0" w:noHBand="0" w:noVBand="1"/>
-      </w:tblPr>
-      <w:tblGrid>
-        <w:gridCol w:w="2405"/>
-        <w:gridCol w:w="7372"/>
-      </w:tblGrid>
-      <w:tr>
-        <w:trPr>
-          <w:trHeight w:val="403"/>
-        </w:trPr>
-        <w:tc>
-          <w:tcPr>
-            <w:tcW w:w="2405" w:type="dxa"/>
-            <w:shd w:val="clear" w:color="auto" w:fill="BFBFBF" w:themeFill="background1" w:themeFillShade="BF"/>
-          </w:tcPr>
-          <w:p>
-            <w:pPr>
-              <w:rPr>
-                <w:b/>
-                <w:bCs/>
-                <w:sz w:val="28"/>
-                <w:szCs w:val="28"/>
-              </w:rPr>
-            </w:pPr>
-            <w:r>
-              <w:rPr>
-                <w:b/>
-                <w:bCs/>
-                <w:sz w:val="28"/>
-                <w:szCs w:val="28"/>
-              </w:rPr>
-              <w:t>Nome</w:t>
-            </w:r>
-          </w:p>
-        </w:tc>
-        <w:tc>
-          <w:tcPr>
-            <w:tcW w:w="7372" w:type="dxa"/>
-            <w:shd w:val="clear" w:color="auto" w:fill="auto"/>
-          </w:tcPr>
-          <w:p>
-            <w:r>
-              <w:rPr>
-                <w:sz w:val="28"/>
-                <w:szCs w:val="28"/>
-              </w:rPr>
-              <w:t xml:space="preserve">TC </w:t>
-            </w:r>
-            <w:r>
-              <w:rPr>
-                <w:sz w:val="28"/>
-                <w:szCs w:val="28"/>
-              </w:rPr>
-              <w:t>2</w:t>
-            </w:r>
-            <w:r>
-              <w:rPr>
-                <w:sz w:val="28"/>
-                <w:szCs w:val="28"/>
-              </w:rPr>
-              <w:t>.1</w:t>
-            </w:r>
-          </w:p>
-        </w:tc>
-      </w:tr>
-      <w:tr>
-        <w:trPr>
-          <w:trHeight w:val="409"/>
-        </w:trPr>
-        <w:tc>
-          <w:tcPr>
-            <w:tcW w:w="2405" w:type="dxa"/>
-            <w:shd w:val="clear" w:color="auto" w:fill="BFBFBF" w:themeFill="background1" w:themeFillShade="BF"/>
-          </w:tcPr>
-          <w:p>
-            <w:pPr>
-              <w:rPr>
-                <w:b/>
-                <w:bCs/>
-                <w:sz w:val="28"/>
-                <w:szCs w:val="28"/>
-              </w:rPr>
-            </w:pPr>
-            <w:r>
-              <w:rPr>
-                <w:b/>
-                <w:bCs/>
-                <w:sz w:val="28"/>
-                <w:szCs w:val="28"/>
-              </w:rPr>
-              <w:t>Data e ora</w:t>
-            </w:r>
-          </w:p>
-        </w:tc>
-        <w:tc>
-          <w:tcPr>
-            <w:tcW w:w="7372" w:type="dxa"/>
-          </w:tcPr>
-          <w:p>
-            <w:pPr>
-              <w:rPr>
-                <w:sz w:val="28"/>
-                <w:szCs w:val="28"/>
-              </w:rPr>
-            </w:pPr>
-            <w:r>
-              <w:rPr>
-                <w:sz w:val="28"/>
-                <w:szCs w:val="28"/>
-              </w:rPr>
-              <w:t>17/07/2022    12:00</w:t>
-            </w:r>
-          </w:p>
-        </w:tc>
-      </w:tr>
-      <w:tr>
-        <w:trPr>
-          <w:trHeight w:val="428"/>
-        </w:trPr>
-        <w:tc>
-          <w:tcPr>
-            <w:tcW w:w="9777" w:type="dxa"/>
-            <w:gridSpan w:val="2"/>
-            <w:shd w:val="clear" w:color="auto" w:fill="BFBFBF" w:themeFill="background1" w:themeFillShade="BF"/>
-          </w:tcPr>
-          <w:p>
-            <w:pPr>
-              <w:rPr>
-                <w:b/>
-                <w:bCs/>
-                <w:sz w:val="28"/>
-                <w:szCs w:val="28"/>
-              </w:rPr>
-            </w:pPr>
-            <w:r>
-              <w:rPr>
-                <w:b/>
-                <w:bCs/>
-                <w:sz w:val="28"/>
-                <w:szCs w:val="28"/>
-              </w:rPr>
-              <w:t>Output atteso</w:t>
-            </w:r>
-          </w:p>
-        </w:tc>
-      </w:tr>
-      <w:tr>
-        <w:trPr>
-          <w:trHeight w:val="534"/>
-        </w:trPr>
-        <w:tc>
-          <w:tcPr>
-            <w:tcW w:w="9777" w:type="dxa"/>
-            <w:gridSpan w:val="2"/>
-          </w:tcPr>
-          <w:p>
-            <w:pPr>
-              <w:rPr>
-                <w:sz w:val="28"/>
-                <w:szCs w:val="28"/>
-              </w:rPr>
-            </w:pPr>
-            <w:r>
-              <w:rPr>
-                <w:sz w:val="28"/>
-                <w:szCs w:val="28"/>
-              </w:rPr>
-              <w:t xml:space="preserve">Il test avrà successo </w:t>
-            </w:r>
-            <w:proofErr w:type="spellStart"/>
-            <w:r>
-              <w:rPr>
-                <w:sz w:val="28"/>
-                <w:szCs w:val="28"/>
-              </w:rPr>
-              <w:t>poichè</w:t>
-            </w:r>
-            <w:proofErr w:type="spellEnd"/>
-            <w:r>
-              <w:rPr>
-                <w:sz w:val="28"/>
-                <w:szCs w:val="28"/>
-              </w:rPr>
-              <w:t xml:space="preserve"> il file </w:t>
-            </w:r>
-            <w:proofErr w:type="spellStart"/>
-            <w:r>
-              <w:rPr>
-                <w:sz w:val="28"/>
-                <w:szCs w:val="28"/>
-              </w:rPr>
-              <w:t>pre</w:t>
-            </w:r>
-            <w:proofErr w:type="spellEnd"/>
-            <w:r>
-              <w:rPr>
-                <w:sz w:val="28"/>
-                <w:szCs w:val="28"/>
-              </w:rPr>
-              <w:t>-cifratura è uguale al file post-decifratura</w:t>
-            </w:r>
-          </w:p>
-        </w:tc>
-      </w:tr>
-      <w:tr>
-        <w:trPr>
-          <w:trHeight w:val="428"/>
-        </w:trPr>
-        <w:tc>
-          <w:tcPr>
-            <w:tcW w:w="9777" w:type="dxa"/>
-            <w:gridSpan w:val="2"/>
-            <w:shd w:val="clear" w:color="auto" w:fill="BFBFBF" w:themeFill="background1" w:themeFillShade="BF"/>
-          </w:tcPr>
-          <w:p>
-            <w:pPr>
-              <w:rPr>
-                <w:b/>
-                <w:bCs/>
-                <w:sz w:val="28"/>
-                <w:szCs w:val="28"/>
-              </w:rPr>
-            </w:pPr>
-            <w:r>
-              <w:rPr>
-                <w:b/>
-                <w:bCs/>
-                <w:sz w:val="28"/>
-                <w:szCs w:val="28"/>
-              </w:rPr>
-              <w:t>Output del sistema</w:t>
-            </w:r>
-          </w:p>
-        </w:tc>
-      </w:tr>
-      <w:tr>
-        <w:trPr>
-          <w:trHeight w:val="285"/>
-        </w:trPr>
-        <w:tc>
-          <w:tcPr>
-            <w:tcW w:w="9777" w:type="dxa"/>
-            <w:gridSpan w:val="2"/>
-          </w:tcPr>
-          <w:p>
-            <w:pPr>
-              <w:rPr>
-                <w:sz w:val="28"/>
-                <w:szCs w:val="28"/>
-              </w:rPr>
-            </w:pPr>
-            <w:r>
-              <w:rPr>
-                <w:sz w:val="28"/>
-                <w:szCs w:val="28"/>
-              </w:rPr>
-              <w:t>Il test ha successo dal momento che i due file sono uguali</w:t>
-            </w:r>
-          </w:p>
-        </w:tc>
-      </w:tr>
-      <w:tr>
-        <w:trPr>
-          <w:trHeight w:val="481"/>
-        </w:trPr>
-        <w:tc>
-          <w:tcPr>
-            <w:tcW w:w="2405" w:type="dxa"/>
-            <w:shd w:val="clear" w:color="auto" w:fill="BFBFBF" w:themeFill="background1" w:themeFillShade="BF"/>
-          </w:tcPr>
-          <w:p>
-            <w:pPr>
-              <w:rPr>
-                <w:b/>
-                <w:bCs/>
-                <w:sz w:val="28"/>
-                <w:szCs w:val="28"/>
-              </w:rPr>
-            </w:pPr>
-            <w:r>
-              <w:rPr>
-                <w:b/>
-                <w:bCs/>
-                <w:sz w:val="28"/>
-                <w:szCs w:val="28"/>
-              </w:rPr>
-              <w:t>Esito</w:t>
-            </w:r>
-          </w:p>
-        </w:tc>
-        <w:tc>
-          <w:tcPr>
-            <w:tcW w:w="7372" w:type="dxa"/>
-          </w:tcPr>
-          <w:p>
-            <w:pPr>
-              <w:rPr>
-                <w:sz w:val="28"/>
-                <w:szCs w:val="28"/>
-              </w:rPr>
-            </w:pPr>
-            <w:r>
-              <w:rPr>
-                <w:sz w:val="28"/>
-                <w:szCs w:val="28"/>
-              </w:rPr>
-              <w:t>Corretto</w:t>
-            </w:r>
-          </w:p>
-        </w:tc>
-      </w:tr>
-      <w:tr>
-        <w:trPr>
-          <w:trHeight w:val="431"/>
-        </w:trPr>
-        <w:tc>
-          <w:tcPr>
-            <w:tcW w:w="2405" w:type="dxa"/>
-            <w:shd w:val="clear" w:color="auto" w:fill="BFBFBF" w:themeFill="background1" w:themeFillShade="BF"/>
-          </w:tcPr>
-          <w:p>
-            <w:pPr>
-              <w:rPr>
-                <w:b/>
-                <w:bCs/>
-                <w:sz w:val="28"/>
-                <w:szCs w:val="28"/>
-              </w:rPr>
-            </w:pPr>
-            <w:r>
-              <w:rPr>
-                <w:b/>
-                <w:bCs/>
-                <w:sz w:val="28"/>
-                <w:szCs w:val="28"/>
-              </w:rPr>
-              <w:t>Numero prove</w:t>
-            </w:r>
-          </w:p>
-        </w:tc>
-        <w:tc>
-          <w:tcPr>
-            <w:tcW w:w="7372" w:type="dxa"/>
-          </w:tcPr>
-          <w:p>
-            <w:pPr>
-              <w:rPr>
-                <w:sz w:val="28"/>
-                <w:szCs w:val="28"/>
-              </w:rPr>
-            </w:pPr>
-            <w:r>
-              <w:rPr>
-                <w:sz w:val="28"/>
-                <w:szCs w:val="28"/>
-              </w:rPr>
-              <w:t>1</w:t>
-            </w:r>
-          </w:p>
-        </w:tc>
-      </w:tr>
-    </w:tbl>
-    <w:p>
-      <w:pPr>
         <w:tabs>
           <w:tab w:val="left" w:pos="1410"/>
         </w:tabs>
@@ -3260,218 +2880,6 @@
           <w:szCs w:val="28"/>
         </w:rPr>
       </w:pPr>
-    </w:p>
-    <w:p>
-      <w:pPr>
-        <w:tabs>
-          <w:tab w:val="left" w:pos="1410"/>
-        </w:tabs>
-        <w:rPr>
-          <w:sz w:val="28"/>
-          <w:szCs w:val="28"/>
-        </w:rPr>
-      </w:pPr>
-    </w:p>
-    <w:p>
-      <w:pPr>
-        <w:tabs>
-          <w:tab w:val="left" w:pos="1410"/>
-        </w:tabs>
-        <w:rPr>
-          <w:sz w:val="28"/>
-          <w:szCs w:val="28"/>
-        </w:rPr>
-      </w:pPr>
-    </w:p>
-    <w:p>
-      <w:pPr>
-        <w:tabs>
-          <w:tab w:val="left" w:pos="1410"/>
-        </w:tabs>
-        <w:rPr>
-          <w:sz w:val="28"/>
-          <w:szCs w:val="28"/>
-        </w:rPr>
-      </w:pPr>
-    </w:p>
-    <w:p>
-      <w:pPr>
-        <w:tabs>
-          <w:tab w:val="left" w:pos="1410"/>
-        </w:tabs>
-        <w:rPr>
-          <w:sz w:val="28"/>
-          <w:szCs w:val="28"/>
-        </w:rPr>
-      </w:pPr>
-    </w:p>
-    <w:p>
-      <w:pPr>
-        <w:tabs>
-          <w:tab w:val="left" w:pos="1410"/>
-        </w:tabs>
-        <w:rPr>
-          <w:sz w:val="28"/>
-          <w:szCs w:val="28"/>
-        </w:rPr>
-      </w:pPr>
-    </w:p>
-    <w:p>
-      <w:pPr>
-        <w:tabs>
-          <w:tab w:val="left" w:pos="1410"/>
-        </w:tabs>
-        <w:rPr>
-          <w:sz w:val="28"/>
-          <w:szCs w:val="28"/>
-        </w:rPr>
-      </w:pPr>
-    </w:p>
-    <w:p>
-      <w:pPr>
-        <w:tabs>
-          <w:tab w:val="left" w:pos="1410"/>
-        </w:tabs>
-        <w:rPr>
-          <w:sz w:val="28"/>
-          <w:szCs w:val="28"/>
-        </w:rPr>
-      </w:pPr>
-    </w:p>
-    <w:p>
-      <w:pPr>
-        <w:tabs>
-          <w:tab w:val="left" w:pos="1410"/>
-        </w:tabs>
-        <w:rPr>
-          <w:sz w:val="28"/>
-          <w:szCs w:val="28"/>
-        </w:rPr>
-      </w:pPr>
-    </w:p>
-    <w:p>
-      <w:pPr>
-        <w:tabs>
-          <w:tab w:val="left" w:pos="1410"/>
-        </w:tabs>
-        <w:rPr>
-          <w:sz w:val="28"/>
-          <w:szCs w:val="28"/>
-        </w:rPr>
-      </w:pPr>
-    </w:p>
-    <w:p>
-      <w:pPr>
-        <w:tabs>
-          <w:tab w:val="left" w:pos="1410"/>
-        </w:tabs>
-        <w:rPr>
-          <w:sz w:val="28"/>
-          <w:szCs w:val="28"/>
-        </w:rPr>
-      </w:pPr>
-    </w:p>
-    <w:p>
-      <w:pPr>
-        <w:tabs>
-          <w:tab w:val="left" w:pos="1410"/>
-        </w:tabs>
-        <w:rPr>
-          <w:sz w:val="28"/>
-          <w:szCs w:val="28"/>
-        </w:rPr>
-      </w:pPr>
-    </w:p>
-    <w:p>
-      <w:pPr>
-        <w:tabs>
-          <w:tab w:val="left" w:pos="1410"/>
-        </w:tabs>
-        <w:rPr>
-          <w:sz w:val="28"/>
-          <w:szCs w:val="28"/>
-        </w:rPr>
-      </w:pPr>
-    </w:p>
-    <w:p>
-      <w:pPr>
-        <w:tabs>
-          <w:tab w:val="left" w:pos="1410"/>
-        </w:tabs>
-        <w:rPr>
-          <w:sz w:val="28"/>
-          <w:szCs w:val="28"/>
-        </w:rPr>
-      </w:pPr>
-    </w:p>
-    <w:p>
-      <w:pPr>
-        <w:tabs>
-          <w:tab w:val="left" w:pos="1410"/>
-        </w:tabs>
-        <w:rPr>
-          <w:sz w:val="28"/>
-          <w:szCs w:val="28"/>
-        </w:rPr>
-      </w:pPr>
-    </w:p>
-    <w:p>
-      <w:pPr>
-        <w:tabs>
-          <w:tab w:val="left" w:pos="1410"/>
-        </w:tabs>
-        <w:rPr>
-          <w:sz w:val="28"/>
-          <w:szCs w:val="28"/>
-        </w:rPr>
-      </w:pPr>
-    </w:p>
-    <w:p>
-      <w:pPr>
-        <w:rPr>
-          <w:b/>
-          <w:bCs/>
-          <w:noProof/>
-          <w:sz w:val="52"/>
-          <w:szCs w:val="52"/>
-        </w:rPr>
-      </w:pPr>
-      <w:r>
-        <w:rPr>
-          <w:b/>
-          <w:bCs/>
-          <w:noProof/>
-          <w:sz w:val="52"/>
-          <w:szCs w:val="52"/>
-        </w:rPr>
-        <w:t>RIFERIMENTI</w:t>
-      </w:r>
-    </w:p>
-    <w:p>
-      <w:pPr>
-        <w:tabs>
-          <w:tab w:val="left" w:pos="1410"/>
-        </w:tabs>
-        <w:rPr>
-          <w:sz w:val="28"/>
-          <w:szCs w:val="28"/>
-        </w:rPr>
-      </w:pPr>
-      <w:r>
-        <w:rPr>
-          <w:sz w:val="28"/>
-          <w:szCs w:val="28"/>
-        </w:rPr>
-        <w:lastRenderedPageBreak/>
-        <w:t xml:space="preserve">Lunghezza massima password: </w:t>
-      </w:r>
-      <w:r>
-        <w:rPr>
-          <w:sz w:val="28"/>
-          <w:szCs w:val="28"/>
-        </w:rPr>
-        <w:t>https://cheatsheetseries.owasp.org/cheatsheets/Authentication_Cheat_Sheet.html</w:t>
-      </w:r>
     </w:p>
     <w:sectPr>
       <w:pgSz w:w="11906" w:h="16838"/>
@@ -3484,7 +2892,7 @@
 </file>
 
 <file path=word/endnotes.xml><?xml version="1.0" encoding="utf-8"?>
-<w:endnotes xmlns:wpc="http://schemas.microsoft.com/office/word/2010/wordprocessingCanvas" xmlns:cx="http://schemas.microsoft.com/office/drawing/2014/chartex" xmlns:cx1="http://schemas.microsoft.com/office/drawing/2015/9/8/chartex" xmlns:cx2="http://schemas.microsoft.com/office/drawing/2015/10/21/chartex" xmlns:cx3="http://schemas.microsoft.com/office/drawing/2016/5/9/chartex" xmlns:cx4="http://schemas.microsoft.com/office/drawing/2016/5/10/chartex" xmlns:cx5="http://schemas.microsoft.com/office/drawing/2016/5/11/chartex" xmlns:cx6="http://schemas.microsoft.com/office/drawing/2016/5/12/chartex" xmlns:cx7="http://schemas.microsoft.com/office/drawing/2016/5/13/chartex" xmlns:cx8="http://schemas.microsoft.com/office/drawing/2016/5/14/chartex" xmlns:mc="http://schemas.openxmlformats.org/markup-compatibility/2006" xmlns:aink="http://schemas.microsoft.com/office/drawing/2016/ink" xmlns:am3d="http://schemas.microsoft.com/office/drawing/2017/model3d" xmlns:o="urn:schemas-microsoft-com:office:office" xmlns:oel="http://schemas.microsoft.com/office/2019/extlst" xmlns:r="http://schemas.openxmlformats.org/officeDocument/2006/relationships" xmlns:m="http://schemas.openxmlformats.org/officeDocument/2006/math" xmlns:v="urn:schemas-microsoft-com:vml" xmlns:wp14="http://schemas.microsoft.com/office/word/2010/wordprocessingDrawing" xmlns:wp="http://schemas.openxmlformats.org/drawingml/2006/wordprocessingDrawing" xmlns:w10="urn:schemas-microsoft-com:office:word" xmlns:w="http://schemas.openxmlformats.org/wordprocessingml/2006/main" xmlns:w14="http://schemas.microsoft.com/office/word/2010/wordml" xmlns:w15="http://schemas.microsoft.com/office/word/2012/wordml" xmlns:w16cex="http://schemas.microsoft.com/office/word/2018/wordml/cex" xmlns:w16cid="http://schemas.microsoft.com/office/word/2016/wordml/cid" xmlns:w16="http://schemas.microsoft.com/office/word/2018/wordml" xmlns:w16sdtdh="http://schemas.microsoft.com/office/word/2020/wordml/sdtdatahash" xmlns:w16se="http://schemas.microsoft.com/office/word/2015/wordml/symex" xmlns:wpg="http://schemas.microsoft.com/office/word/2010/wordprocessingGroup" xmlns:wpi="http://schemas.microsoft.com/office/word/2010/wordprocessingInk" xmlns:wne="http://schemas.microsoft.com/office/word/2006/wordml" xmlns:wps="http://schemas.microsoft.com/office/word/2010/wordprocessingShape" mc:Ignorable="w14 w15 w16se w16cid w16 w16cex w16sdtdh wp14">
+<w:endnotes xmlns:wpc="http://schemas.microsoft.com/office/word/2010/wordprocessingCanvas" xmlns:cx="http://schemas.microsoft.com/office/drawing/2014/chartex" xmlns:cx1="http://schemas.microsoft.com/office/drawing/2015/9/8/chartex" xmlns:cx2="http://schemas.microsoft.com/office/drawing/2015/10/21/chartex" xmlns:cx3="http://schemas.microsoft.com/office/drawing/2016/5/9/chartex" xmlns:cx4="http://schemas.microsoft.com/office/drawing/2016/5/10/chartex" xmlns:cx5="http://schemas.microsoft.com/office/drawing/2016/5/11/chartex" xmlns:cx6="http://schemas.microsoft.com/office/drawing/2016/5/12/chartex" xmlns:cx7="http://schemas.microsoft.com/office/drawing/2016/5/13/chartex" xmlns:cx8="http://schemas.microsoft.com/office/drawing/2016/5/14/chartex" xmlns:mc="http://schemas.openxmlformats.org/markup-compatibility/2006" xmlns:aink="http://schemas.microsoft.com/office/drawing/2016/ink" xmlns:am3d="http://schemas.microsoft.com/office/drawing/2017/model3d" xmlns:o="urn:schemas-microsoft-com:office:office" xmlns:oel="http://schemas.microsoft.com/office/2019/extlst" xmlns:r="http://schemas.openxmlformats.org/officeDocument/2006/relationships" xmlns:m="http://schemas.openxmlformats.org/officeDocument/2006/math" xmlns:v="urn:schemas-microsoft-com:vml" xmlns:wp14="http://schemas.microsoft.com/office/word/2010/wordprocessingDrawing" xmlns:wp="http://schemas.openxmlformats.org/drawingml/2006/wordprocessingDrawing" xmlns:w10="urn:schemas-microsoft-com:office:word" xmlns:w="http://schemas.openxmlformats.org/wordprocessingml/2006/main" xmlns:w14="http://schemas.microsoft.com/office/word/2010/wordml" xmlns:w15="http://schemas.microsoft.com/office/word/2012/wordml" xmlns:w16cex="http://schemas.microsoft.com/office/word/2018/wordml/cex" xmlns:w16cid="http://schemas.microsoft.com/office/word/2016/wordml/cid" xmlns:w16="http://schemas.microsoft.com/office/word/2018/wordml" xmlns:w16du="http://schemas.microsoft.com/office/word/2023/wordml/word16du" xmlns:w16sdtdh="http://schemas.microsoft.com/office/word/2020/wordml/sdtdatahash" xmlns:w16sdtfl="http://schemas.microsoft.com/office/word/2024/wordml/sdtformatlock" xmlns:w16se="http://schemas.microsoft.com/office/word/2015/wordml/symex" xmlns:wpg="http://schemas.microsoft.com/office/word/2010/wordprocessingGroup" xmlns:wpi="http://schemas.microsoft.com/office/word/2010/wordprocessingInk" xmlns:wne="http://schemas.microsoft.com/office/word/2006/wordml" xmlns:wps="http://schemas.microsoft.com/office/word/2010/wordprocessingShape" mc:Ignorable="w14 w15 w16se w16cid w16 w16cex w16sdtdh w16sdtfl w16du wp14">
   <w:endnote w:type="separator" w:id="-1">
     <w:p>
       <w:pPr>
@@ -3509,7 +2917,7 @@
 </file>
 
 <file path=word/footnotes.xml><?xml version="1.0" encoding="utf-8"?>
-<w:footnotes xmlns:wpc="http://schemas.microsoft.com/office/word/2010/wordprocessingCanvas" xmlns:cx="http://schemas.microsoft.com/office/drawing/2014/chartex" xmlns:cx1="http://schemas.microsoft.com/office/drawing/2015/9/8/chartex" xmlns:cx2="http://schemas.microsoft.com/office/drawing/2015/10/21/chartex" xmlns:cx3="http://schemas.microsoft.com/office/drawing/2016/5/9/chartex" xmlns:cx4="http://schemas.microsoft.com/office/drawing/2016/5/10/chartex" xmlns:cx5="http://schemas.microsoft.com/office/drawing/2016/5/11/chartex" xmlns:cx6="http://schemas.microsoft.com/office/drawing/2016/5/12/chartex" xmlns:cx7="http://schemas.microsoft.com/office/drawing/2016/5/13/chartex" xmlns:cx8="http://schemas.microsoft.com/office/drawing/2016/5/14/chartex" xmlns:mc="http://schemas.openxmlformats.org/markup-compatibility/2006" xmlns:aink="http://schemas.microsoft.com/office/drawing/2016/ink" xmlns:am3d="http://schemas.microsoft.com/office/drawing/2017/model3d" xmlns:o="urn:schemas-microsoft-com:office:office" xmlns:oel="http://schemas.microsoft.com/office/2019/extlst" xmlns:r="http://schemas.openxmlformats.org/officeDocument/2006/relationships" xmlns:m="http://schemas.openxmlformats.org/officeDocument/2006/math" xmlns:v="urn:schemas-microsoft-com:vml" xmlns:wp14="http://schemas.microsoft.com/office/word/2010/wordprocessingDrawing" xmlns:wp="http://schemas.openxmlformats.org/drawingml/2006/wordprocessingDrawing" xmlns:w10="urn:schemas-microsoft-com:office:word" xmlns:w="http://schemas.openxmlformats.org/wordprocessingml/2006/main" xmlns:w14="http://schemas.microsoft.com/office/word/2010/wordml" xmlns:w15="http://schemas.microsoft.com/office/word/2012/wordml" xmlns:w16cex="http://schemas.microsoft.com/office/word/2018/wordml/cex" xmlns:w16cid="http://schemas.microsoft.com/office/word/2016/wordml/cid" xmlns:w16="http://schemas.microsoft.com/office/word/2018/wordml" xmlns:w16sdtdh="http://schemas.microsoft.com/office/word/2020/wordml/sdtdatahash" xmlns:w16se="http://schemas.microsoft.com/office/word/2015/wordml/symex" xmlns:wpg="http://schemas.microsoft.com/office/word/2010/wordprocessingGroup" xmlns:wpi="http://schemas.microsoft.com/office/word/2010/wordprocessingInk" xmlns:wne="http://schemas.microsoft.com/office/word/2006/wordml" xmlns:wps="http://schemas.microsoft.com/office/word/2010/wordprocessingShape" mc:Ignorable="w14 w15 w16se w16cid w16 w16cex w16sdtdh wp14">
+<w:footnotes xmlns:wpc="http://schemas.microsoft.com/office/word/2010/wordprocessingCanvas" xmlns:cx="http://schemas.microsoft.com/office/drawing/2014/chartex" xmlns:cx1="http://schemas.microsoft.com/office/drawing/2015/9/8/chartex" xmlns:cx2="http://schemas.microsoft.com/office/drawing/2015/10/21/chartex" xmlns:cx3="http://schemas.microsoft.com/office/drawing/2016/5/9/chartex" xmlns:cx4="http://schemas.microsoft.com/office/drawing/2016/5/10/chartex" xmlns:cx5="http://schemas.microsoft.com/office/drawing/2016/5/11/chartex" xmlns:cx6="http://schemas.microsoft.com/office/drawing/2016/5/12/chartex" xmlns:cx7="http://schemas.microsoft.com/office/drawing/2016/5/13/chartex" xmlns:cx8="http://schemas.microsoft.com/office/drawing/2016/5/14/chartex" xmlns:mc="http://schemas.openxmlformats.org/markup-compatibility/2006" xmlns:aink="http://schemas.microsoft.com/office/drawing/2016/ink" xmlns:am3d="http://schemas.microsoft.com/office/drawing/2017/model3d" xmlns:o="urn:schemas-microsoft-com:office:office" xmlns:oel="http://schemas.microsoft.com/office/2019/extlst" xmlns:r="http://schemas.openxmlformats.org/officeDocument/2006/relationships" xmlns:m="http://schemas.openxmlformats.org/officeDocument/2006/math" xmlns:v="urn:schemas-microsoft-com:vml" xmlns:wp14="http://schemas.microsoft.com/office/word/2010/wordprocessingDrawing" xmlns:wp="http://schemas.openxmlformats.org/drawingml/2006/wordprocessingDrawing" xmlns:w10="urn:schemas-microsoft-com:office:word" xmlns:w="http://schemas.openxmlformats.org/wordprocessingml/2006/main" xmlns:w14="http://schemas.microsoft.com/office/word/2010/wordml" xmlns:w15="http://schemas.microsoft.com/office/word/2012/wordml" xmlns:w16cex="http://schemas.microsoft.com/office/word/2018/wordml/cex" xmlns:w16cid="http://schemas.microsoft.com/office/word/2016/wordml/cid" xmlns:w16="http://schemas.microsoft.com/office/word/2018/wordml" xmlns:w16du="http://schemas.microsoft.com/office/word/2023/wordml/word16du" xmlns:w16sdtdh="http://schemas.microsoft.com/office/word/2020/wordml/sdtdatahash" xmlns:w16sdtfl="http://schemas.microsoft.com/office/word/2024/wordml/sdtformatlock" xmlns:w16se="http://schemas.microsoft.com/office/word/2015/wordml/symex" xmlns:wpg="http://schemas.microsoft.com/office/word/2010/wordprocessingGroup" xmlns:wpi="http://schemas.microsoft.com/office/word/2010/wordprocessingInk" xmlns:wne="http://schemas.microsoft.com/office/word/2006/wordml" xmlns:wps="http://schemas.microsoft.com/office/word/2010/wordprocessingShape" mc:Ignorable="w14 w15 w16se w16cid w16 w16cex w16sdtdh w16sdtfl w16du wp14">
   <w:footnote w:type="separator" w:id="-1">
     <w:p>
       <w:pPr>
@@ -3534,7 +2942,7 @@
 </file>
 
 <file path=word/numbering.xml><?xml version="1.0" encoding="utf-8"?>
-<w:numbering xmlns:wpc="http://schemas.microsoft.com/office/word/2010/wordprocessingCanvas" xmlns:cx="http://schemas.microsoft.com/office/drawing/2014/chartex" xmlns:cx1="http://schemas.microsoft.com/office/drawing/2015/9/8/chartex" xmlns:cx2="http://schemas.microsoft.com/office/drawing/2015/10/21/chartex" xmlns:cx3="http://schemas.microsoft.com/office/drawing/2016/5/9/chartex" xmlns:cx4="http://schemas.microsoft.com/office/drawing/2016/5/10/chartex" xmlns:cx5="http://schemas.microsoft.com/office/drawing/2016/5/11/chartex" xmlns:cx6="http://schemas.microsoft.com/office/drawing/2016/5/12/chartex" xmlns:cx7="http://schemas.microsoft.com/office/drawing/2016/5/13/chartex" xmlns:cx8="http://schemas.microsoft.com/office/drawing/2016/5/14/chartex" xmlns:mc="http://schemas.openxmlformats.org/markup-compatibility/2006" xmlns:aink="http://schemas.microsoft.com/office/drawing/2016/ink" xmlns:am3d="http://schemas.microsoft.com/office/drawing/2017/model3d" xmlns:o="urn:schemas-microsoft-com:office:office" xmlns:oel="http://schemas.microsoft.com/office/2019/extlst" xmlns:r="http://schemas.openxmlformats.org/officeDocument/2006/relationships" xmlns:m="http://schemas.openxmlformats.org/officeDocument/2006/math" xmlns:v="urn:schemas-microsoft-com:vml" xmlns:wp14="http://schemas.microsoft.com/office/word/2010/wordprocessingDrawing" xmlns:wp="http://schemas.openxmlformats.org/drawingml/2006/wordprocessingDrawing" xmlns:w10="urn:schemas-microsoft-com:office:word" xmlns:w="http://schemas.openxmlformats.org/wordprocessingml/2006/main" xmlns:w14="http://schemas.microsoft.com/office/word/2010/wordml" xmlns:w15="http://schemas.microsoft.com/office/word/2012/wordml" xmlns:w16cex="http://schemas.microsoft.com/office/word/2018/wordml/cex" xmlns:w16cid="http://schemas.microsoft.com/office/word/2016/wordml/cid" xmlns:w16="http://schemas.microsoft.com/office/word/2018/wordml" xmlns:w16sdtdh="http://schemas.microsoft.com/office/word/2020/wordml/sdtdatahash" xmlns:w16se="http://schemas.microsoft.com/office/word/2015/wordml/symex" xmlns:wpg="http://schemas.microsoft.com/office/word/2010/wordprocessingGroup" xmlns:wpi="http://schemas.microsoft.com/office/word/2010/wordprocessingInk" xmlns:wne="http://schemas.microsoft.com/office/word/2006/wordml" xmlns:wps="http://schemas.microsoft.com/office/word/2010/wordprocessingShape" mc:Ignorable="w14 w15 w16se w16cid w16 w16cex w16sdtdh wp14">
+<w:numbering xmlns:wpc="http://schemas.microsoft.com/office/word/2010/wordprocessingCanvas" xmlns:cx="http://schemas.microsoft.com/office/drawing/2014/chartex" xmlns:cx1="http://schemas.microsoft.com/office/drawing/2015/9/8/chartex" xmlns:cx2="http://schemas.microsoft.com/office/drawing/2015/10/21/chartex" xmlns:cx3="http://schemas.microsoft.com/office/drawing/2016/5/9/chartex" xmlns:cx4="http://schemas.microsoft.com/office/drawing/2016/5/10/chartex" xmlns:cx5="http://schemas.microsoft.com/office/drawing/2016/5/11/chartex" xmlns:cx6="http://schemas.microsoft.com/office/drawing/2016/5/12/chartex" xmlns:cx7="http://schemas.microsoft.com/office/drawing/2016/5/13/chartex" xmlns:cx8="http://schemas.microsoft.com/office/drawing/2016/5/14/chartex" xmlns:mc="http://schemas.openxmlformats.org/markup-compatibility/2006" xmlns:aink="http://schemas.microsoft.com/office/drawing/2016/ink" xmlns:am3d="http://schemas.microsoft.com/office/drawing/2017/model3d" xmlns:o="urn:schemas-microsoft-com:office:office" xmlns:oel="http://schemas.microsoft.com/office/2019/extlst" xmlns:r="http://schemas.openxmlformats.org/officeDocument/2006/relationships" xmlns:m="http://schemas.openxmlformats.org/officeDocument/2006/math" xmlns:v="urn:schemas-microsoft-com:vml" xmlns:wp14="http://schemas.microsoft.com/office/word/2010/wordprocessingDrawing" xmlns:wp="http://schemas.openxmlformats.org/drawingml/2006/wordprocessingDrawing" xmlns:w10="urn:schemas-microsoft-com:office:word" xmlns:w="http://schemas.openxmlformats.org/wordprocessingml/2006/main" xmlns:w14="http://schemas.microsoft.com/office/word/2010/wordml" xmlns:w15="http://schemas.microsoft.com/office/word/2012/wordml" xmlns:w16cex="http://schemas.microsoft.com/office/word/2018/wordml/cex" xmlns:w16cid="http://schemas.microsoft.com/office/word/2016/wordml/cid" xmlns:w16="http://schemas.microsoft.com/office/word/2018/wordml" xmlns:w16du="http://schemas.microsoft.com/office/word/2023/wordml/word16du" xmlns:w16sdtdh="http://schemas.microsoft.com/office/word/2020/wordml/sdtdatahash" xmlns:w16sdtfl="http://schemas.microsoft.com/office/word/2024/wordml/sdtformatlock" xmlns:w16se="http://schemas.microsoft.com/office/word/2015/wordml/symex" xmlns:wpg="http://schemas.microsoft.com/office/word/2010/wordprocessingGroup" xmlns:wpi="http://schemas.microsoft.com/office/word/2010/wordprocessingInk" xmlns:wne="http://schemas.microsoft.com/office/word/2006/wordml" xmlns:wps="http://schemas.microsoft.com/office/word/2010/wordprocessingShape" mc:Ignorable="w14 w15 w16se w16cid w16 w16cex w16sdtdh w16sdtfl w16du wp14">
   <w:abstractNum w:abstractNumId="0" w15:restartNumberingAfterBreak="0">
     <w:nsid w:val="01E152EB"/>
     <w:multiLevelType w:val="hybridMultilevel"/>
@@ -4467,7 +3875,7 @@
 </file>
 
 <file path=word/styles.xml><?xml version="1.0" encoding="utf-8"?>
-<w:styles xmlns:mc="http://schemas.openxmlformats.org/markup-compatibility/2006" xmlns:r="http://schemas.openxmlformats.org/officeDocument/2006/relationships" xmlns:w="http://schemas.openxmlformats.org/wordprocessingml/2006/main" xmlns:w14="http://schemas.microsoft.com/office/word/2010/wordml" xmlns:w15="http://schemas.microsoft.com/office/word/2012/wordml" xmlns:w16cex="http://schemas.microsoft.com/office/word/2018/wordml/cex" xmlns:w16cid="http://schemas.microsoft.com/office/word/2016/wordml/cid" xmlns:w16="http://schemas.microsoft.com/office/word/2018/wordml" xmlns:w16sdtdh="http://schemas.microsoft.com/office/word/2020/wordml/sdtdatahash" xmlns:w16se="http://schemas.microsoft.com/office/word/2015/wordml/symex" mc:Ignorable="w14 w15 w16se w16cid w16 w16cex w16sdtdh">
+<w:styles xmlns:mc="http://schemas.openxmlformats.org/markup-compatibility/2006" xmlns:r="http://schemas.openxmlformats.org/officeDocument/2006/relationships" xmlns:w="http://schemas.openxmlformats.org/wordprocessingml/2006/main" xmlns:w14="http://schemas.microsoft.com/office/word/2010/wordml" xmlns:w15="http://schemas.microsoft.com/office/word/2012/wordml" xmlns:w16cex="http://schemas.microsoft.com/office/word/2018/wordml/cex" xmlns:w16cid="http://schemas.microsoft.com/office/word/2016/wordml/cid" xmlns:w16="http://schemas.microsoft.com/office/word/2018/wordml" xmlns:w16du="http://schemas.microsoft.com/office/word/2023/wordml/word16du" xmlns:w16sdtdh="http://schemas.microsoft.com/office/word/2020/wordml/sdtdatahash" xmlns:w16sdtfl="http://schemas.microsoft.com/office/word/2024/wordml/sdtformatlock" xmlns:w16se="http://schemas.microsoft.com/office/word/2015/wordml/symex" mc:Ignorable="w14 w15 w16se w16cid w16 w16cex w16sdtdh w16sdtfl w16du">
   <w:docDefaults>
     <w:rPrDefault>
       <w:rPr>

</xml_diff>